<commit_message>
removed header and fixed links
</commit_message>
<xml_diff>
--- a/PIT PORTAL GUIDE.docx
+++ b/PIT PORTAL GUIDE.docx
@@ -1,6 +1,6 @@
 
 <file path=word/document.xml><?xml version="1.0" encoding="utf-8"?>
-<w:document xmlns:wpc="http://schemas.microsoft.com/office/word/2010/wordprocessingCanvas" xmlns:cx="http://schemas.microsoft.com/office/drawing/2014/chartex" xmlns:cx1="http://schemas.microsoft.com/office/drawing/2015/9/8/chartex" xmlns:cx2="http://schemas.microsoft.com/office/drawing/2015/10/21/chartex" xmlns:cx3="http://schemas.microsoft.com/office/drawing/2016/5/9/chartex" xmlns:cx4="http://schemas.microsoft.com/office/drawing/2016/5/10/chartex" xmlns:cx5="http://schemas.microsoft.com/office/drawing/2016/5/11/chartex" xmlns:cx6="http://schemas.microsoft.com/office/drawing/2016/5/12/chartex" xmlns:cx7="http://schemas.microsoft.com/office/drawing/2016/5/13/chartex" xmlns:cx8="http://schemas.microsoft.com/office/drawing/2016/5/14/chartex" xmlns:mc="http://schemas.openxmlformats.org/markup-compatibility/2006" xmlns:aink="http://schemas.microsoft.com/office/drawing/2016/ink" xmlns:am3d="http://schemas.microsoft.com/office/drawing/2017/model3d" xmlns:o="urn:schemas-microsoft-com:office:office" xmlns:r="http://schemas.openxmlformats.org/officeDocument/2006/relationships" xmlns:m="http://schemas.openxmlformats.org/officeDocument/2006/math" xmlns:v="urn:schemas-microsoft-com:vml" xmlns:wp14="http://schemas.microsoft.com/office/word/2010/wordprocessingDrawing" xmlns:wp="http://schemas.openxmlformats.org/drawingml/2006/wordprocessingDrawing" xmlns:w10="urn:schemas-microsoft-com:office:word" xmlns:w="http://schemas.openxmlformats.org/wordprocessingml/2006/main" xmlns:w14="http://schemas.microsoft.com/office/word/2010/wordml" xmlns:w15="http://schemas.microsoft.com/office/word/2012/wordml" xmlns:w16cid="http://schemas.microsoft.com/office/word/2016/wordml/cid" xmlns:w16se="http://schemas.microsoft.com/office/word/2015/wordml/symex" xmlns:wpg="http://schemas.microsoft.com/office/word/2010/wordprocessingGroup" xmlns:wpi="http://schemas.microsoft.com/office/word/2010/wordprocessingInk" xmlns:wne="http://schemas.microsoft.com/office/word/2006/wordml" xmlns:wps="http://schemas.microsoft.com/office/word/2010/wordprocessingShape" mc:Ignorable="w14 w15 w16se w16cid wp14">
+<w:document xmlns:wpc="http://schemas.microsoft.com/office/word/2010/wordprocessingCanvas" xmlns:mc="http://schemas.openxmlformats.org/markup-compatibility/2006" xmlns:o="urn:schemas-microsoft-com:office:office" xmlns:r="http://schemas.openxmlformats.org/officeDocument/2006/relationships" xmlns:m="http://schemas.openxmlformats.org/officeDocument/2006/math" xmlns:v="urn:schemas-microsoft-com:vml" xmlns:wp14="http://schemas.microsoft.com/office/word/2010/wordprocessingDrawing" xmlns:wp="http://schemas.openxmlformats.org/drawingml/2006/wordprocessingDrawing" xmlns:w10="urn:schemas-microsoft-com:office:word" xmlns:w="http://schemas.openxmlformats.org/wordprocessingml/2006/main" xmlns:w14="http://schemas.microsoft.com/office/word/2010/wordml" xmlns:w15="http://schemas.microsoft.com/office/word/2012/wordml" xmlns:wpg="http://schemas.microsoft.com/office/word/2010/wordprocessingGroup" xmlns:wpi="http://schemas.microsoft.com/office/word/2010/wordprocessingInk" xmlns:wne="http://schemas.microsoft.com/office/word/2006/wordml" xmlns:wps="http://schemas.microsoft.com/office/word/2010/wordprocessingShape" mc:Ignorable="w14 w15 wp14">
   <w:body>
     <w:p>
       <w:pPr>
@@ -66,7 +66,23 @@
           <w:sz w:val="28"/>
           <w:szCs w:val="28"/>
         </w:rPr>
-        <w:t xml:space="preserve"> of paye. </w:t>
+        <w:t xml:space="preserve"> of </w:t>
+      </w:r>
+      <w:proofErr w:type="spellStart"/>
+      <w:r>
+        <w:rPr>
+          <w:sz w:val="28"/>
+          <w:szCs w:val="28"/>
+        </w:rPr>
+        <w:t>paye</w:t>
+      </w:r>
+      <w:proofErr w:type="spellEnd"/>
+      <w:r>
+        <w:rPr>
+          <w:sz w:val="28"/>
+          <w:szCs w:val="28"/>
+        </w:rPr>
+        <w:t xml:space="preserve">. </w:t>
       </w:r>
     </w:p>
     <w:p>
@@ -146,6 +162,7 @@
         </w:rPr>
         <w:t xml:space="preserve"> easy and correct filing of </w:t>
       </w:r>
+      <w:proofErr w:type="spellStart"/>
       <w:r>
         <w:rPr>
           <w:sz w:val="28"/>
@@ -153,6 +170,7 @@
         </w:rPr>
         <w:t>Paye</w:t>
       </w:r>
+      <w:proofErr w:type="spellEnd"/>
       <w:r>
         <w:rPr>
           <w:sz w:val="28"/>
@@ -415,7 +433,23 @@
           <w:sz w:val="28"/>
           <w:szCs w:val="28"/>
         </w:rPr>
-        <w:t>r kgtin and</w:t>
+        <w:t xml:space="preserve">r </w:t>
+      </w:r>
+      <w:proofErr w:type="spellStart"/>
+      <w:r>
+        <w:rPr>
+          <w:sz w:val="28"/>
+          <w:szCs w:val="28"/>
+        </w:rPr>
+        <w:t>kgtin</w:t>
+      </w:r>
+      <w:proofErr w:type="spellEnd"/>
+      <w:r>
+        <w:rPr>
+          <w:sz w:val="28"/>
+          <w:szCs w:val="28"/>
+        </w:rPr>
+        <w:t xml:space="preserve"> and</w:t>
       </w:r>
       <w:r>
         <w:rPr>
@@ -602,7 +636,23 @@
           <w:sz w:val="28"/>
           <w:szCs w:val="28"/>
         </w:rPr>
-        <w:t xml:space="preserve"> csv fil</w:t>
+        <w:t xml:space="preserve"> </w:t>
+      </w:r>
+      <w:proofErr w:type="spellStart"/>
+      <w:r>
+        <w:rPr>
+          <w:sz w:val="28"/>
+          <w:szCs w:val="28"/>
+        </w:rPr>
+        <w:t>csv</w:t>
+      </w:r>
+      <w:proofErr w:type="spellEnd"/>
+      <w:r>
+        <w:rPr>
+          <w:sz w:val="28"/>
+          <w:szCs w:val="28"/>
+        </w:rPr>
+        <w:t xml:space="preserve"> fil</w:t>
       </w:r>
       <w:r>
         <w:rPr>
@@ -611,8 +661,6 @@
         </w:rPr>
         <w:t>e</w:t>
       </w:r>
-      <w:bookmarkStart w:id="0" w:name="_GoBack"/>
-      <w:bookmarkEnd w:id="0"/>
       <w:r>
         <w:rPr>
           <w:sz w:val="28"/>
@@ -862,14 +910,31 @@
           <w:sz w:val="28"/>
           <w:szCs w:val="28"/>
         </w:rPr>
-        <w:t>Chapter one – how to onboard</w:t>
-      </w:r>
-      <w:r>
-        <w:rPr>
-          <w:sz w:val="28"/>
-          <w:szCs w:val="28"/>
-        </w:rPr>
-        <w:t>. The basic requirement for o</w:t>
+        <w:t xml:space="preserve">Chapter one – how to </w:t>
+      </w:r>
+      <w:proofErr w:type="spellStart"/>
+      <w:r>
+        <w:rPr>
+          <w:sz w:val="28"/>
+          <w:szCs w:val="28"/>
+        </w:rPr>
+        <w:t>onboard</w:t>
+      </w:r>
+      <w:proofErr w:type="spellEnd"/>
+      <w:r>
+        <w:rPr>
+          <w:sz w:val="28"/>
+          <w:szCs w:val="28"/>
+        </w:rPr>
+        <w:t xml:space="preserve">. The basic requirement for </w:t>
+      </w:r>
+      <w:proofErr w:type="spellStart"/>
+      <w:r>
+        <w:rPr>
+          <w:sz w:val="28"/>
+          <w:szCs w:val="28"/>
+        </w:rPr>
+        <w:t>o</w:t>
       </w:r>
       <w:r>
         <w:rPr>
@@ -883,7 +948,23 @@
           <w:sz w:val="28"/>
           <w:szCs w:val="28"/>
         </w:rPr>
-        <w:t>boarding on this app is the k</w:t>
+        <w:t>boarding</w:t>
+      </w:r>
+      <w:proofErr w:type="spellEnd"/>
+      <w:r>
+        <w:rPr>
+          <w:sz w:val="28"/>
+          <w:szCs w:val="28"/>
+        </w:rPr>
+        <w:t xml:space="preserve"> on this app is the </w:t>
+      </w:r>
+      <w:proofErr w:type="spellStart"/>
+      <w:r>
+        <w:rPr>
+          <w:sz w:val="28"/>
+          <w:szCs w:val="28"/>
+        </w:rPr>
+        <w:t>k</w:t>
       </w:r>
       <w:r>
         <w:rPr>
@@ -899,6 +980,7 @@
         </w:rPr>
         <w:t>in</w:t>
       </w:r>
+      <w:proofErr w:type="spellEnd"/>
       <w:r>
         <w:rPr>
           <w:sz w:val="28"/>
@@ -926,7 +1008,15 @@
           <w:sz w:val="28"/>
           <w:szCs w:val="28"/>
         </w:rPr>
-        <w:t>different options for users and helps users without k</w:t>
+        <w:t xml:space="preserve">different options for users and helps users without </w:t>
+      </w:r>
+      <w:proofErr w:type="spellStart"/>
+      <w:r>
+        <w:rPr>
+          <w:sz w:val="28"/>
+          <w:szCs w:val="28"/>
+        </w:rPr>
+        <w:t>k</w:t>
       </w:r>
       <w:r>
         <w:rPr>
@@ -940,7 +1030,15 @@
           <w:sz w:val="28"/>
           <w:szCs w:val="28"/>
         </w:rPr>
-        <w:t>in obtain one.</w:t>
+        <w:t>in</w:t>
+      </w:r>
+      <w:proofErr w:type="spellEnd"/>
+      <w:r>
+        <w:rPr>
+          <w:sz w:val="28"/>
+          <w:szCs w:val="28"/>
+        </w:rPr>
+        <w:t xml:space="preserve"> obtain one.</w:t>
       </w:r>
     </w:p>
     <w:p>
@@ -984,7 +1082,23 @@
           <w:sz w:val="28"/>
           <w:szCs w:val="28"/>
         </w:rPr>
-        <w:t xml:space="preserve"> have not onboarded before</w:t>
+        <w:t xml:space="preserve"> have not </w:t>
+      </w:r>
+      <w:proofErr w:type="spellStart"/>
+      <w:r>
+        <w:rPr>
+          <w:sz w:val="28"/>
+          <w:szCs w:val="28"/>
+        </w:rPr>
+        <w:t>onboarded</w:t>
+      </w:r>
+      <w:proofErr w:type="spellEnd"/>
+      <w:r>
+        <w:rPr>
+          <w:sz w:val="28"/>
+          <w:szCs w:val="28"/>
+        </w:rPr>
+        <w:t xml:space="preserve"> before</w:t>
       </w:r>
       <w:r>
         <w:rPr>
@@ -1027,7 +1141,15 @@
           <w:sz w:val="28"/>
           <w:szCs w:val="28"/>
         </w:rPr>
-        <w:t xml:space="preserve"> for individuals without kgti</w:t>
+        <w:t xml:space="preserve"> for individuals without </w:t>
+      </w:r>
+      <w:proofErr w:type="spellStart"/>
+      <w:r>
+        <w:rPr>
+          <w:sz w:val="28"/>
+          <w:szCs w:val="28"/>
+        </w:rPr>
+        <w:t>kgti</w:t>
       </w:r>
       <w:r>
         <w:rPr>
@@ -1036,6 +1158,7 @@
         </w:rPr>
         <w:t>n</w:t>
       </w:r>
+      <w:proofErr w:type="spellEnd"/>
       <w:r>
         <w:rPr>
           <w:sz w:val="28"/>
@@ -1106,12 +1229,21 @@
           <w:szCs w:val="28"/>
         </w:rPr>
       </w:pPr>
-      <w:r>
-        <w:rPr>
-          <w:sz w:val="28"/>
-          <w:szCs w:val="28"/>
-        </w:rPr>
-        <w:t xml:space="preserve">if you have your tin already </w:t>
+      <w:proofErr w:type="gramStart"/>
+      <w:r>
+        <w:rPr>
+          <w:sz w:val="28"/>
+          <w:szCs w:val="28"/>
+        </w:rPr>
+        <w:t>if</w:t>
+      </w:r>
+      <w:proofErr w:type="gramEnd"/>
+      <w:r>
+        <w:rPr>
+          <w:sz w:val="28"/>
+          <w:szCs w:val="28"/>
+        </w:rPr>
+        <w:t xml:space="preserve"> you have your tin already </w:t>
       </w:r>
       <w:r>
         <w:rPr>
@@ -1153,14 +1285,14 @@
           <w:sz w:val="28"/>
           <w:szCs w:val="28"/>
         </w:rPr>
-        <w:t xml:space="preserve"> top/</w:t>
-      </w:r>
-      <w:r>
-        <w:rPr>
-          <w:sz w:val="28"/>
-          <w:szCs w:val="28"/>
-        </w:rPr>
-        <w:t>below the</w:t>
+        <w:t xml:space="preserve"> top of</w:t>
+      </w:r>
+      <w:r>
+        <w:rPr>
+          <w:sz w:val="28"/>
+          <w:szCs w:val="28"/>
+        </w:rPr>
+        <w:t xml:space="preserve"> the</w:t>
       </w:r>
       <w:r>
         <w:rPr>
@@ -1201,8 +1333,17 @@
           <w:sz w:val="28"/>
           <w:szCs w:val="28"/>
         </w:rPr>
-        <w:t xml:space="preserve"> kgtin</w:t>
-      </w:r>
+        <w:t xml:space="preserve"> </w:t>
+      </w:r>
+      <w:proofErr w:type="spellStart"/>
+      <w:r>
+        <w:rPr>
+          <w:sz w:val="28"/>
+          <w:szCs w:val="28"/>
+        </w:rPr>
+        <w:t>kgtin</w:t>
+      </w:r>
+      <w:proofErr w:type="spellEnd"/>
       <w:r>
         <w:rPr>
           <w:sz w:val="28"/>
@@ -1264,8 +1405,17 @@
           <w:sz w:val="28"/>
           <w:szCs w:val="28"/>
         </w:rPr>
-        <w:t xml:space="preserve"> will be sent via mail/sms</w:t>
-      </w:r>
+        <w:t xml:space="preserve"> will be sent via mail/</w:t>
+      </w:r>
+      <w:proofErr w:type="spellStart"/>
+      <w:r>
+        <w:rPr>
+          <w:sz w:val="28"/>
+          <w:szCs w:val="28"/>
+        </w:rPr>
+        <w:t>sms</w:t>
+      </w:r>
+      <w:proofErr w:type="spellEnd"/>
       <w:r>
         <w:rPr>
           <w:sz w:val="28"/>
@@ -1294,12 +1444,21 @@
         </w:rPr>
         <w:t xml:space="preserve">has the right to </w:t>
       </w:r>
-      <w:r>
-        <w:rPr>
-          <w:sz w:val="28"/>
-          <w:szCs w:val="28"/>
-        </w:rPr>
-        <w:t>onboard the TIN used</w:t>
+      <w:proofErr w:type="spellStart"/>
+      <w:r>
+        <w:rPr>
+          <w:sz w:val="28"/>
+          <w:szCs w:val="28"/>
+        </w:rPr>
+        <w:t>onboard</w:t>
+      </w:r>
+      <w:proofErr w:type="spellEnd"/>
+      <w:r>
+        <w:rPr>
+          <w:sz w:val="28"/>
+          <w:szCs w:val="28"/>
+        </w:rPr>
+        <w:t xml:space="preserve"> the TIN used</w:t>
       </w:r>
       <w:r>
         <w:rPr>
@@ -1340,8 +1499,17 @@
           <w:sz w:val="28"/>
           <w:szCs w:val="28"/>
         </w:rPr>
-        <w:t xml:space="preserve"> lead you to the page where you fill in the token sent to the user via mail/sms</w:t>
-      </w:r>
+        <w:t xml:space="preserve"> lead you to the page where you fill in the token sent to the user via mail/</w:t>
+      </w:r>
+      <w:proofErr w:type="spellStart"/>
+      <w:r>
+        <w:rPr>
+          <w:sz w:val="28"/>
+          <w:szCs w:val="28"/>
+        </w:rPr>
+        <w:t>sms</w:t>
+      </w:r>
+      <w:proofErr w:type="spellEnd"/>
       <w:r>
         <w:rPr>
           <w:sz w:val="28"/>
@@ -1396,7 +1564,23 @@
           <w:sz w:val="28"/>
           <w:szCs w:val="28"/>
         </w:rPr>
-        <w:t>. This will take you to your dashboard which means you have successfully onboarded.</w:t>
+        <w:t xml:space="preserve">. This will take you to your dashboard which means you have successfully </w:t>
+      </w:r>
+      <w:proofErr w:type="spellStart"/>
+      <w:r>
+        <w:rPr>
+          <w:sz w:val="28"/>
+          <w:szCs w:val="28"/>
+        </w:rPr>
+        <w:t>onboarded</w:t>
+      </w:r>
+      <w:proofErr w:type="spellEnd"/>
+      <w:r>
+        <w:rPr>
+          <w:sz w:val="28"/>
+          <w:szCs w:val="28"/>
+        </w:rPr>
+        <w:t>.</w:t>
       </w:r>
     </w:p>
     <w:p>
@@ -1469,6 +1653,7 @@
         </w:rPr>
         <w:t xml:space="preserve"> the home page without going through the </w:t>
       </w:r>
+      <w:proofErr w:type="spellStart"/>
       <w:r>
         <w:rPr>
           <w:sz w:val="28"/>
@@ -1483,6 +1668,7 @@
         </w:rPr>
         <w:t>boarding</w:t>
       </w:r>
+      <w:proofErr w:type="spellEnd"/>
       <w:r>
         <w:rPr>
           <w:sz w:val="28"/>
@@ -1531,6 +1717,7 @@
         </w:rPr>
         <w:t xml:space="preserve">Successful </w:t>
       </w:r>
+      <w:proofErr w:type="spellStart"/>
       <w:r>
         <w:rPr>
           <w:sz w:val="28"/>
@@ -1543,7 +1730,15 @@
           <w:sz w:val="28"/>
           <w:szCs w:val="28"/>
         </w:rPr>
-        <w:t>boarding tak</w:t>
+        <w:t>boarding</w:t>
+      </w:r>
+      <w:proofErr w:type="spellEnd"/>
+      <w:r>
+        <w:rPr>
+          <w:sz w:val="28"/>
+          <w:szCs w:val="28"/>
+        </w:rPr>
+        <w:t xml:space="preserve"> tak</w:t>
       </w:r>
       <w:r>
         <w:rPr>
@@ -1638,7 +1833,21 @@
           <w:sz w:val="28"/>
           <w:szCs w:val="28"/>
         </w:rPr>
-        <w:t>Chapter two – upload and view.</w:t>
+        <w:t>Chapter two – upload and view</w:t>
+      </w:r>
+      <w:r>
+        <w:rPr>
+          <w:sz w:val="28"/>
+          <w:szCs w:val="28"/>
+        </w:rPr>
+        <w:t xml:space="preserve"> annual</w:t>
+      </w:r>
+      <w:r>
+        <w:rPr>
+          <w:sz w:val="28"/>
+          <w:szCs w:val="28"/>
+        </w:rPr>
+        <w:t>.</w:t>
       </w:r>
     </w:p>
     <w:p>
@@ -1771,7 +1980,23 @@
           <w:sz w:val="28"/>
           <w:szCs w:val="28"/>
         </w:rPr>
-        <w:t>Upload annual paye returns (on the left)</w:t>
+        <w:t xml:space="preserve">Upload annual </w:t>
+      </w:r>
+      <w:proofErr w:type="spellStart"/>
+      <w:r>
+        <w:rPr>
+          <w:sz w:val="28"/>
+          <w:szCs w:val="28"/>
+        </w:rPr>
+        <w:t>paye</w:t>
+      </w:r>
+      <w:proofErr w:type="spellEnd"/>
+      <w:r>
+        <w:rPr>
+          <w:sz w:val="28"/>
+          <w:szCs w:val="28"/>
+        </w:rPr>
+        <w:t xml:space="preserve"> returns (on the left)</w:t>
       </w:r>
     </w:p>
     <w:p>
@@ -1791,7 +2016,23 @@
           <w:sz w:val="28"/>
           <w:szCs w:val="28"/>
         </w:rPr>
-        <w:t>View annual paye returns (on the right)</w:t>
+        <w:t xml:space="preserve">View annual </w:t>
+      </w:r>
+      <w:proofErr w:type="spellStart"/>
+      <w:r>
+        <w:rPr>
+          <w:sz w:val="28"/>
+          <w:szCs w:val="28"/>
+        </w:rPr>
+        <w:t>paye</w:t>
+      </w:r>
+      <w:proofErr w:type="spellEnd"/>
+      <w:r>
+        <w:rPr>
+          <w:sz w:val="28"/>
+          <w:szCs w:val="28"/>
+        </w:rPr>
+        <w:t xml:space="preserve"> returns (on the right)</w:t>
       </w:r>
     </w:p>
     <w:p>
@@ -2097,7 +2338,16 @@
           <w:sz w:val="28"/>
           <w:szCs w:val="28"/>
         </w:rPr>
-        <w:t>Select</w:t>
+        <w:t>Selec</w:t>
+      </w:r>
+      <w:bookmarkStart w:id="0" w:name="_GoBack"/>
+      <w:bookmarkEnd w:id="0"/>
+      <w:r>
+        <w:rPr>
+          <w:sz w:val="28"/>
+          <w:szCs w:val="28"/>
+        </w:rPr>
+        <w:t>t</w:t>
       </w:r>
       <w:r>
         <w:rPr>
@@ -2178,7 +2428,23 @@
           <w:sz w:val="28"/>
           <w:szCs w:val="28"/>
         </w:rPr>
-        <w:t xml:space="preserve">Choose csv file – Click on </w:t>
+        <w:t xml:space="preserve">Choose </w:t>
+      </w:r>
+      <w:proofErr w:type="spellStart"/>
+      <w:r>
+        <w:rPr>
+          <w:sz w:val="28"/>
+          <w:szCs w:val="28"/>
+        </w:rPr>
+        <w:t>csv</w:t>
+      </w:r>
+      <w:proofErr w:type="spellEnd"/>
+      <w:r>
+        <w:rPr>
+          <w:sz w:val="28"/>
+          <w:szCs w:val="28"/>
+        </w:rPr>
+        <w:t xml:space="preserve"> file – Click on </w:t>
       </w:r>
       <w:r>
         <w:rPr>
@@ -2238,7 +2504,39 @@
           <w:sz w:val="28"/>
           <w:szCs w:val="28"/>
         </w:rPr>
-        <w:t xml:space="preserve"> csv file and down guide options are provided below the page. The download csv file option is to ensure taxpayers gets the correct format to file in the annual return and the guide to guide </w:t>
+        <w:t xml:space="preserve"> </w:t>
+      </w:r>
+      <w:proofErr w:type="spellStart"/>
+      <w:r>
+        <w:rPr>
+          <w:sz w:val="28"/>
+          <w:szCs w:val="28"/>
+        </w:rPr>
+        <w:t>csv</w:t>
+      </w:r>
+      <w:proofErr w:type="spellEnd"/>
+      <w:r>
+        <w:rPr>
+          <w:sz w:val="28"/>
+          <w:szCs w:val="28"/>
+        </w:rPr>
+        <w:t xml:space="preserve"> file and down guide options are provided below the page. The download </w:t>
+      </w:r>
+      <w:proofErr w:type="spellStart"/>
+      <w:r>
+        <w:rPr>
+          <w:sz w:val="28"/>
+          <w:szCs w:val="28"/>
+        </w:rPr>
+        <w:t>csv</w:t>
+      </w:r>
+      <w:proofErr w:type="spellEnd"/>
+      <w:r>
+        <w:rPr>
+          <w:sz w:val="28"/>
+          <w:szCs w:val="28"/>
+        </w:rPr>
+        <w:t xml:space="preserve"> file option is to ensure taxpayers gets the correct format to file in the annual return and the guide to guide </w:t>
       </w:r>
       <w:r>
         <w:rPr>
@@ -2483,8 +2781,8 @@
 </file>
 
 <file path=word/numbering.xml><?xml version="1.0" encoding="utf-8"?>
-<w:numbering xmlns:wpc="http://schemas.microsoft.com/office/word/2010/wordprocessingCanvas" xmlns:cx="http://schemas.microsoft.com/office/drawing/2014/chartex" xmlns:cx1="http://schemas.microsoft.com/office/drawing/2015/9/8/chartex" xmlns:cx2="http://schemas.microsoft.com/office/drawing/2015/10/21/chartex" xmlns:cx3="http://schemas.microsoft.com/office/drawing/2016/5/9/chartex" xmlns:cx4="http://schemas.microsoft.com/office/drawing/2016/5/10/chartex" xmlns:cx5="http://schemas.microsoft.com/office/drawing/2016/5/11/chartex" xmlns:cx6="http://schemas.microsoft.com/office/drawing/2016/5/12/chartex" xmlns:cx7="http://schemas.microsoft.com/office/drawing/2016/5/13/chartex" xmlns:cx8="http://schemas.microsoft.com/office/drawing/2016/5/14/chartex" xmlns:mc="http://schemas.openxmlformats.org/markup-compatibility/2006" xmlns:aink="http://schemas.microsoft.com/office/drawing/2016/ink" xmlns:am3d="http://schemas.microsoft.com/office/drawing/2017/model3d" xmlns:o="urn:schemas-microsoft-com:office:office" xmlns:r="http://schemas.openxmlformats.org/officeDocument/2006/relationships" xmlns:m="http://schemas.openxmlformats.org/officeDocument/2006/math" xmlns:v="urn:schemas-microsoft-com:vml" xmlns:wp14="http://schemas.microsoft.com/office/word/2010/wordprocessingDrawing" xmlns:wp="http://schemas.openxmlformats.org/drawingml/2006/wordprocessingDrawing" xmlns:w10="urn:schemas-microsoft-com:office:word" xmlns:w="http://schemas.openxmlformats.org/wordprocessingml/2006/main" xmlns:w14="http://schemas.microsoft.com/office/word/2010/wordml" xmlns:w15="http://schemas.microsoft.com/office/word/2012/wordml" xmlns:w16cid="http://schemas.microsoft.com/office/word/2016/wordml/cid" xmlns:w16se="http://schemas.microsoft.com/office/word/2015/wordml/symex" xmlns:wpg="http://schemas.microsoft.com/office/word/2010/wordprocessingGroup" xmlns:wpi="http://schemas.microsoft.com/office/word/2010/wordprocessingInk" xmlns:wne="http://schemas.microsoft.com/office/word/2006/wordml" xmlns:wps="http://schemas.microsoft.com/office/word/2010/wordprocessingShape" mc:Ignorable="w14 w15 w16se w16cid wp14">
-  <w:abstractNum w:abstractNumId="0" w15:restartNumberingAfterBreak="0">
+<w:numbering xmlns:wpc="http://schemas.microsoft.com/office/word/2010/wordprocessingCanvas" xmlns:mc="http://schemas.openxmlformats.org/markup-compatibility/2006" xmlns:o="urn:schemas-microsoft-com:office:office" xmlns:r="http://schemas.openxmlformats.org/officeDocument/2006/relationships" xmlns:m="http://schemas.openxmlformats.org/officeDocument/2006/math" xmlns:v="urn:schemas-microsoft-com:vml" xmlns:wp14="http://schemas.microsoft.com/office/word/2010/wordprocessingDrawing" xmlns:wp="http://schemas.openxmlformats.org/drawingml/2006/wordprocessingDrawing" xmlns:w10="urn:schemas-microsoft-com:office:word" xmlns:w="http://schemas.openxmlformats.org/wordprocessingml/2006/main" xmlns:w14="http://schemas.microsoft.com/office/word/2010/wordml" xmlns:w15="http://schemas.microsoft.com/office/word/2012/wordml" xmlns:wpg="http://schemas.microsoft.com/office/word/2010/wordprocessingGroup" xmlns:wpi="http://schemas.microsoft.com/office/word/2010/wordprocessingInk" xmlns:wne="http://schemas.microsoft.com/office/word/2006/wordml" xmlns:wps="http://schemas.microsoft.com/office/word/2010/wordprocessingShape" mc:Ignorable="w14 w15 wp14">
+  <w:abstractNum w:abstractNumId="0">
     <w:nsid w:val="0C3F7C49"/>
     <w:multiLevelType w:val="hybridMultilevel"/>
     <w:tmpl w:val="90381D5C"/>
@@ -2597,7 +2895,7 @@
       </w:rPr>
     </w:lvl>
   </w:abstractNum>
-  <w:abstractNum w:abstractNumId="1" w15:restartNumberingAfterBreak="0">
+  <w:abstractNum w:abstractNumId="1">
     <w:nsid w:val="1EC10A60"/>
     <w:multiLevelType w:val="hybridMultilevel"/>
     <w:tmpl w:val="491AF014"/>
@@ -2710,7 +3008,7 @@
       </w:rPr>
     </w:lvl>
   </w:abstractNum>
-  <w:abstractNum w:abstractNumId="2" w15:restartNumberingAfterBreak="0">
+  <w:abstractNum w:abstractNumId="2">
     <w:nsid w:val="2D0C7195"/>
     <w:multiLevelType w:val="hybridMultilevel"/>
     <w:tmpl w:val="679E80D2"/>
@@ -2823,7 +3121,7 @@
       </w:rPr>
     </w:lvl>
   </w:abstractNum>
-  <w:abstractNum w:abstractNumId="3" w15:restartNumberingAfterBreak="0">
+  <w:abstractNum w:abstractNumId="3">
     <w:nsid w:val="305D0B9C"/>
     <w:multiLevelType w:val="hybridMultilevel"/>
     <w:tmpl w:val="3490DD20"/>
@@ -2936,7 +3234,7 @@
       </w:rPr>
     </w:lvl>
   </w:abstractNum>
-  <w:abstractNum w:abstractNumId="4" w15:restartNumberingAfterBreak="0">
+  <w:abstractNum w:abstractNumId="4">
     <w:nsid w:val="328027D4"/>
     <w:multiLevelType w:val="hybridMultilevel"/>
     <w:tmpl w:val="FF283FFE"/>
@@ -3049,7 +3347,7 @@
       </w:rPr>
     </w:lvl>
   </w:abstractNum>
-  <w:abstractNum w:abstractNumId="5" w15:restartNumberingAfterBreak="0">
+  <w:abstractNum w:abstractNumId="5">
     <w:nsid w:val="5C1D18D5"/>
     <w:multiLevelType w:val="hybridMultilevel"/>
     <w:tmpl w:val="8D102D6A"/>
@@ -3184,7 +3482,7 @@
 </file>
 
 <file path=word/styles.xml><?xml version="1.0" encoding="utf-8"?>
-<w:styles xmlns:mc="http://schemas.openxmlformats.org/markup-compatibility/2006" xmlns:r="http://schemas.openxmlformats.org/officeDocument/2006/relationships" xmlns:w="http://schemas.openxmlformats.org/wordprocessingml/2006/main" xmlns:w14="http://schemas.microsoft.com/office/word/2010/wordml" xmlns:w15="http://schemas.microsoft.com/office/word/2012/wordml" xmlns:w16cid="http://schemas.microsoft.com/office/word/2016/wordml/cid" xmlns:w16se="http://schemas.microsoft.com/office/word/2015/wordml/symex" mc:Ignorable="w14 w15 w16se w16cid">
+<w:styles xmlns:mc="http://schemas.openxmlformats.org/markup-compatibility/2006" xmlns:r="http://schemas.openxmlformats.org/officeDocument/2006/relationships" xmlns:w="http://schemas.openxmlformats.org/wordprocessingml/2006/main" xmlns:w14="http://schemas.microsoft.com/office/word/2010/wordml" xmlns:w15="http://schemas.microsoft.com/office/word/2012/wordml" mc:Ignorable="w14 w15">
   <w:docDefaults>
     <w:rPrDefault>
       <w:rPr>
@@ -3200,7 +3498,7 @@
       </w:pPr>
     </w:pPrDefault>
   </w:docDefaults>
-  <w:latentStyles w:defLockedState="0" w:defUIPriority="99" w:defSemiHidden="0" w:defUnhideWhenUsed="0" w:defQFormat="0" w:count="377">
+  <w:latentStyles w:defLockedState="0" w:defUIPriority="99" w:defSemiHidden="0" w:defUnhideWhenUsed="0" w:defQFormat="0" w:count="371">
     <w:lsdException w:name="Normal" w:uiPriority="0" w:qFormat="1"/>
     <w:lsdException w:name="heading 1" w:uiPriority="9" w:qFormat="1"/>
     <w:lsdException w:name="heading 2" w:semiHidden="1" w:uiPriority="9" w:unhideWhenUsed="1" w:qFormat="1"/>
@@ -3572,12 +3870,6 @@
     <w:lsdException w:name="List Table 5 Dark Accent 6" w:uiPriority="50"/>
     <w:lsdException w:name="List Table 6 Colorful Accent 6" w:uiPriority="51"/>
     <w:lsdException w:name="List Table 7 Colorful Accent 6" w:uiPriority="52"/>
-    <w:lsdException w:name="Mention" w:semiHidden="1" w:unhideWhenUsed="1"/>
-    <w:lsdException w:name="Smart Hyperlink" w:semiHidden="1" w:unhideWhenUsed="1"/>
-    <w:lsdException w:name="Hashtag" w:semiHidden="1" w:unhideWhenUsed="1"/>
-    <w:lsdException w:name="Unresolved Mention" w:semiHidden="1" w:unhideWhenUsed="1"/>
-    <w:lsdException w:name="Smart Link" w:semiHidden="1" w:unhideWhenUsed="1"/>
-    <w:lsdException w:name="Smart Link Error" w:semiHidden="1" w:unhideWhenUsed="1"/>
   </w:latentStyles>
   <w:style w:type="paragraph" w:default="1" w:styleId="Normal">
     <w:name w:val="Normal"/>
@@ -3927,7 +4219,7 @@
 </file>
 
 <file path=customXml/itemProps1.xml><?xml version="1.0" encoding="utf-8"?>
-<ds:datastoreItem xmlns:ds="http://schemas.openxmlformats.org/officeDocument/2006/customXml" ds:itemID="{DA5E397B-345D-445C-98E8-2F055B8D1BC7}">
+<ds:datastoreItem xmlns:ds="http://schemas.openxmlformats.org/officeDocument/2006/customXml" ds:itemID="{C80C57BD-1573-4E1D-9D18-8EF1E239F4D3}">
   <ds:schemaRefs>
     <ds:schemaRef ds:uri="http://schemas.openxmlformats.org/officeDocument/2006/bibliography"/>
   </ds:schemaRefs>

</xml_diff>